<commit_message>
Remove default author from files created through "New File" button.
</commit_message>
<xml_diff>
--- a/app/WebContent/WEB-INF/modules-resources/rm/newFile/NewFile.docx
+++ b/app/WebContent/WEB-INF/modules-resources/rm/newFile/NewFile.docx
@@ -27,32 +27,32 @@
     <w:pPrDefault/>
   </w:docDefaults>
   <w:latentStyles w:defLockedState="0" w:defUIPriority="99" w:defSemiHidden="1" w:defUnhideWhenUsed="1" w:defQFormat="0" w:count="267">
-    <w:lsdException w:name="Normal" w:semiHidden="0" w:uiPriority="0" w:unhideWhenUsed="0" w:qFormat="1"/>
-    <w:lsdException w:name="heading 1" w:semiHidden="0" w:uiPriority="9" w:unhideWhenUsed="0" w:qFormat="1"/>
-    <w:lsdException w:name="heading 2" w:uiPriority="9" w:qFormat="1"/>
-    <w:lsdException w:name="heading 3" w:uiPriority="9" w:qFormat="1"/>
-    <w:lsdException w:name="heading 4" w:uiPriority="9" w:qFormat="1"/>
-    <w:lsdException w:name="heading 5" w:uiPriority="9" w:qFormat="1"/>
-    <w:lsdException w:name="heading 6" w:uiPriority="9" w:qFormat="1"/>
-    <w:lsdException w:name="heading 7" w:uiPriority="9" w:qFormat="1"/>
-    <w:lsdException w:name="heading 8" w:uiPriority="9" w:qFormat="1"/>
-    <w:lsdException w:name="heading 9" w:uiPriority="9" w:qFormat="1"/>
-    <w:lsdException w:name="toc 1" w:uiPriority="39"/>
-    <w:lsdException w:name="toc 2" w:uiPriority="39"/>
-    <w:lsdException w:name="toc 3" w:uiPriority="39"/>
-    <w:lsdException w:name="toc 4" w:uiPriority="39"/>
-    <w:lsdException w:name="toc 5" w:uiPriority="39"/>
-    <w:lsdException w:name="toc 6" w:uiPriority="39"/>
-    <w:lsdException w:name="toc 7" w:uiPriority="39"/>
-    <w:lsdException w:name="toc 8" w:uiPriority="39"/>
-    <w:lsdException w:name="toc 9" w:uiPriority="39"/>
-    <w:lsdException w:name="caption" w:uiPriority="35" w:qFormat="1"/>
-    <w:lsdException w:name="Title" w:semiHidden="0" w:uiPriority="10" w:unhideWhenUsed="0" w:qFormat="1"/>
-    <w:lsdException w:name="Default Paragraph Font" w:uiPriority="1"/>
-    <w:lsdException w:name="Subtitle" w:semiHidden="0" w:uiPriority="11" w:unhideWhenUsed="0" w:qFormat="1"/>
-    <w:lsdException w:name="Strong" w:semiHidden="0" w:uiPriority="22" w:unhideWhenUsed="0" w:qFormat="1"/>
-    <w:lsdException w:name="Emphasis" w:semiHidden="0" w:uiPriority="20" w:unhideWhenUsed="0" w:qFormat="1"/>
-    <w:lsdException w:name="Table Grid" w:semiHidden="0" w:uiPriority="59" w:unhideWhenUsed="0"/>
+    <w:lsdException w:name="Normal" w:locked="1" w:semiHidden="0" w:uiPriority="0" w:unhideWhenUsed="0" w:qFormat="1"/>
+    <w:lsdException w:name="heading 1" w:locked="1" w:semiHidden="0" w:uiPriority="0" w:unhideWhenUsed="0" w:qFormat="1"/>
+    <w:lsdException w:name="heading 2" w:locked="1" w:uiPriority="0" w:qFormat="1"/>
+    <w:lsdException w:name="heading 3" w:locked="1" w:uiPriority="0" w:qFormat="1"/>
+    <w:lsdException w:name="heading 4" w:locked="1" w:uiPriority="0" w:qFormat="1"/>
+    <w:lsdException w:name="heading 5" w:locked="1" w:uiPriority="0" w:qFormat="1"/>
+    <w:lsdException w:name="heading 6" w:locked="1" w:uiPriority="0" w:qFormat="1"/>
+    <w:lsdException w:name="heading 7" w:locked="1" w:uiPriority="0" w:qFormat="1"/>
+    <w:lsdException w:name="heading 8" w:locked="1" w:uiPriority="0" w:qFormat="1"/>
+    <w:lsdException w:name="heading 9" w:locked="1" w:uiPriority="0" w:qFormat="1"/>
+    <w:lsdException w:name="toc 1" w:locked="1" w:semiHidden="0" w:uiPriority="0" w:unhideWhenUsed="0"/>
+    <w:lsdException w:name="toc 2" w:locked="1" w:semiHidden="0" w:uiPriority="0" w:unhideWhenUsed="0"/>
+    <w:lsdException w:name="toc 3" w:locked="1" w:semiHidden="0" w:uiPriority="0" w:unhideWhenUsed="0"/>
+    <w:lsdException w:name="toc 4" w:locked="1" w:semiHidden="0" w:uiPriority="0" w:unhideWhenUsed="0"/>
+    <w:lsdException w:name="toc 5" w:locked="1" w:semiHidden="0" w:uiPriority="0" w:unhideWhenUsed="0"/>
+    <w:lsdException w:name="toc 6" w:locked="1" w:semiHidden="0" w:uiPriority="0" w:unhideWhenUsed="0"/>
+    <w:lsdException w:name="toc 7" w:locked="1" w:semiHidden="0" w:uiPriority="0" w:unhideWhenUsed="0"/>
+    <w:lsdException w:name="toc 8" w:locked="1" w:semiHidden="0" w:uiPriority="0" w:unhideWhenUsed="0"/>
+    <w:lsdException w:name="toc 9" w:locked="1" w:semiHidden="0" w:uiPriority="0" w:unhideWhenUsed="0"/>
+    <w:lsdException w:name="caption" w:locked="1" w:uiPriority="0" w:qFormat="1"/>
+    <w:lsdException w:name="Title" w:locked="1" w:semiHidden="0" w:uiPriority="0" w:unhideWhenUsed="0" w:qFormat="1"/>
+    <w:lsdException w:name="Default Paragraph Font" w:locked="1" w:semiHidden="0" w:uiPriority="0" w:unhideWhenUsed="0"/>
+    <w:lsdException w:name="Subtitle" w:locked="1" w:semiHidden="0" w:uiPriority="0" w:unhideWhenUsed="0" w:qFormat="1"/>
+    <w:lsdException w:name="Strong" w:locked="1" w:semiHidden="0" w:uiPriority="0" w:unhideWhenUsed="0" w:qFormat="1"/>
+    <w:lsdException w:name="Emphasis" w:locked="1" w:semiHidden="0" w:uiPriority="0" w:unhideWhenUsed="0" w:qFormat="1"/>
+    <w:lsdException w:name="Table Grid" w:locked="1" w:semiHidden="0" w:uiPriority="0" w:unhideWhenUsed="0"/>
     <w:lsdException w:name="Placeholder Text" w:unhideWhenUsed="0"/>
     <w:lsdException w:name="No Spacing" w:semiHidden="0" w:uiPriority="1" w:unhideWhenUsed="0" w:qFormat="1"/>
     <w:lsdException w:name="Light Shading" w:semiHidden="0" w:uiPriority="60" w:unhideWhenUsed="0"/>
@@ -168,6 +168,7 @@
   <w:style w:type="paragraph" w:default="1" w:styleId="Normal">
     <w:name w:val="Normal"/>
     <w:qFormat/>
+    <w:rsid w:val="00D72C28"/>
     <w:rPr>
       <w:sz w:val="24"/>
       <w:szCs w:val="24"/>

</xml_diff>